<commit_message>
add the offer agreement and privacy policy v2
</commit_message>
<xml_diff>
--- a/public/files/privacy-policy.docx
+++ b/public/files/privacy-policy.docx
@@ -10,6 +10,7 @@
         <w:spacing w:before="480" w:lineRule="auto"/>
         <w:jc w:val="center"/>
         <w:rPr>
+          <w:rFonts w:ascii="Times New Roman" w:cs="Times New Roman" w:eastAsia="Times New Roman" w:hAnsi="Times New Roman"/>
           <w:b w:val="1"/>
           <w:sz w:val="24"/>
           <w:szCs w:val="24"/>
@@ -19,6 +20,7 @@
       <w:bookmarkEnd w:id="0"/>
       <w:r>
         <w:rPr>
+          <w:rFonts w:ascii="Times New Roman" w:cs="Times New Roman" w:eastAsia="Times New Roman" w:hAnsi="Times New Roman"/>
           <w:b w:val="1"/>
           <w:sz w:val="24"/>
           <w:szCs w:val="24"/>
@@ -33,12 +35,14 @@
         <w:ind w:firstLine="720"/>
         <w:jc w:val="both"/>
         <w:rPr>
-          <w:sz w:val="24"/>
-          <w:szCs w:val="24"/>
-        </w:rPr>
-      </w:pPr>
-      <w:r>
-        <w:rPr>
+          <w:rFonts w:ascii="Times New Roman" w:cs="Times New Roman" w:eastAsia="Times New Roman" w:hAnsi="Times New Roman"/>
+          <w:sz w:val="24"/>
+          <w:szCs w:val="24"/>
+        </w:rPr>
+      </w:pPr>
+      <w:r>
+        <w:rPr>
+          <w:rFonts w:ascii="Times New Roman" w:cs="Times New Roman" w:eastAsia="Times New Roman" w:hAnsi="Times New Roman"/>
           <w:sz w:val="24"/>
           <w:szCs w:val="24"/>
           <w:rtl w:val="0"/>
@@ -59,6 +63,7 @@
         <w:spacing w:after="80" w:lineRule="auto"/>
         <w:jc w:val="center"/>
         <w:rPr>
+          <w:rFonts w:ascii="Times New Roman" w:cs="Times New Roman" w:eastAsia="Times New Roman" w:hAnsi="Times New Roman"/>
           <w:b w:val="1"/>
           <w:sz w:val="24"/>
           <w:szCs w:val="24"/>
@@ -68,6 +73,7 @@
       <w:bookmarkEnd w:id="1"/>
       <w:r>
         <w:rPr>
+          <w:rFonts w:ascii="Times New Roman" w:cs="Times New Roman" w:eastAsia="Times New Roman" w:hAnsi="Times New Roman"/>
           <w:b w:val="1"/>
           <w:sz w:val="24"/>
           <w:szCs w:val="24"/>
@@ -82,12 +88,14 @@
         <w:ind w:firstLine="720"/>
         <w:jc w:val="both"/>
         <w:rPr>
-          <w:sz w:val="24"/>
-          <w:szCs w:val="24"/>
-        </w:rPr>
-      </w:pPr>
-      <w:r>
-        <w:rPr>
+          <w:rFonts w:ascii="Times New Roman" w:cs="Times New Roman" w:eastAsia="Times New Roman" w:hAnsi="Times New Roman"/>
+          <w:sz w:val="24"/>
+          <w:szCs w:val="24"/>
+        </w:rPr>
+      </w:pPr>
+      <w:r>
+        <w:rPr>
+          <w:rFonts w:ascii="Times New Roman" w:cs="Times New Roman" w:eastAsia="Times New Roman" w:hAnsi="Times New Roman"/>
           <w:sz w:val="24"/>
           <w:szCs w:val="24"/>
           <w:rtl w:val="0"/>
@@ -101,12 +109,14 @@
         <w:ind w:firstLine="720"/>
         <w:jc w:val="both"/>
         <w:rPr>
-          <w:sz w:val="24"/>
-          <w:szCs w:val="24"/>
-        </w:rPr>
-      </w:pPr>
-      <w:r>
-        <w:rPr>
+          <w:rFonts w:ascii="Times New Roman" w:cs="Times New Roman" w:eastAsia="Times New Roman" w:hAnsi="Times New Roman"/>
+          <w:sz w:val="24"/>
+          <w:szCs w:val="24"/>
+        </w:rPr>
+      </w:pPr>
+      <w:r>
+        <w:rPr>
+          <w:rFonts w:ascii="Times New Roman" w:cs="Times New Roman" w:eastAsia="Times New Roman" w:hAnsi="Times New Roman"/>
           <w:sz w:val="24"/>
           <w:szCs w:val="24"/>
           <w:rtl w:val="0"/>
@@ -120,12 +130,14 @@
         <w:ind w:firstLine="720"/>
         <w:jc w:val="both"/>
         <w:rPr>
-          <w:sz w:val="24"/>
-          <w:szCs w:val="24"/>
-        </w:rPr>
-      </w:pPr>
-      <w:r>
-        <w:rPr>
+          <w:rFonts w:ascii="Times New Roman" w:cs="Times New Roman" w:eastAsia="Times New Roman" w:hAnsi="Times New Roman"/>
+          <w:sz w:val="24"/>
+          <w:szCs w:val="24"/>
+        </w:rPr>
+      </w:pPr>
+      <w:r>
+        <w:rPr>
+          <w:rFonts w:ascii="Times New Roman" w:cs="Times New Roman" w:eastAsia="Times New Roman" w:hAnsi="Times New Roman"/>
           <w:sz w:val="24"/>
           <w:szCs w:val="24"/>
           <w:rtl w:val="0"/>
@@ -139,12 +151,14 @@
         <w:ind w:firstLine="720"/>
         <w:jc w:val="both"/>
         <w:rPr>
-          <w:sz w:val="24"/>
-          <w:szCs w:val="24"/>
-        </w:rPr>
-      </w:pPr>
-      <w:r>
-        <w:rPr>
+          <w:rFonts w:ascii="Times New Roman" w:cs="Times New Roman" w:eastAsia="Times New Roman" w:hAnsi="Times New Roman"/>
+          <w:sz w:val="24"/>
+          <w:szCs w:val="24"/>
+        </w:rPr>
+      </w:pPr>
+      <w:r>
+        <w:rPr>
+          <w:rFonts w:ascii="Times New Roman" w:cs="Times New Roman" w:eastAsia="Times New Roman" w:hAnsi="Times New Roman"/>
           <w:sz w:val="24"/>
           <w:szCs w:val="24"/>
           <w:rtl w:val="0"/>
@@ -158,12 +172,14 @@
         <w:ind w:firstLine="720"/>
         <w:jc w:val="both"/>
         <w:rPr>
-          <w:sz w:val="24"/>
-          <w:szCs w:val="24"/>
-        </w:rPr>
-      </w:pPr>
-      <w:r>
-        <w:rPr>
+          <w:rFonts w:ascii="Times New Roman" w:cs="Times New Roman" w:eastAsia="Times New Roman" w:hAnsi="Times New Roman"/>
+          <w:sz w:val="24"/>
+          <w:szCs w:val="24"/>
+        </w:rPr>
+      </w:pPr>
+      <w:r>
+        <w:rPr>
+          <w:rFonts w:ascii="Times New Roman" w:cs="Times New Roman" w:eastAsia="Times New Roman" w:hAnsi="Times New Roman"/>
           <w:sz w:val="24"/>
           <w:szCs w:val="24"/>
           <w:rtl w:val="0"/>
@@ -177,12 +193,14 @@
         <w:ind w:firstLine="720"/>
         <w:jc w:val="both"/>
         <w:rPr>
-          <w:sz w:val="24"/>
-          <w:szCs w:val="24"/>
-        </w:rPr>
-      </w:pPr>
-      <w:r>
-        <w:rPr>
+          <w:rFonts w:ascii="Times New Roman" w:cs="Times New Roman" w:eastAsia="Times New Roman" w:hAnsi="Times New Roman"/>
+          <w:sz w:val="24"/>
+          <w:szCs w:val="24"/>
+        </w:rPr>
+      </w:pPr>
+      <w:r>
+        <w:rPr>
+          <w:rFonts w:ascii="Times New Roman" w:cs="Times New Roman" w:eastAsia="Times New Roman" w:hAnsi="Times New Roman"/>
           <w:sz w:val="24"/>
           <w:szCs w:val="24"/>
           <w:rtl w:val="0"/>
@@ -199,6 +217,7 @@
         <w:spacing w:after="80" w:lineRule="auto"/>
         <w:jc w:val="center"/>
         <w:rPr>
+          <w:rFonts w:ascii="Times New Roman" w:cs="Times New Roman" w:eastAsia="Times New Roman" w:hAnsi="Times New Roman"/>
           <w:b w:val="1"/>
           <w:sz w:val="24"/>
           <w:szCs w:val="24"/>
@@ -208,6 +227,7 @@
       <w:bookmarkEnd w:id="2"/>
       <w:r>
         <w:rPr>
+          <w:rFonts w:ascii="Times New Roman" w:cs="Times New Roman" w:eastAsia="Times New Roman" w:hAnsi="Times New Roman"/>
           <w:b w:val="1"/>
           <w:sz w:val="24"/>
           <w:szCs w:val="24"/>
@@ -222,12 +242,14 @@
         <w:ind w:firstLine="720"/>
         <w:jc w:val="both"/>
         <w:rPr>
-          <w:sz w:val="24"/>
-          <w:szCs w:val="24"/>
-        </w:rPr>
-      </w:pPr>
-      <w:r>
-        <w:rPr>
+          <w:rFonts w:ascii="Times New Roman" w:cs="Times New Roman" w:eastAsia="Times New Roman" w:hAnsi="Times New Roman"/>
+          <w:sz w:val="24"/>
+          <w:szCs w:val="24"/>
+        </w:rPr>
+      </w:pPr>
+      <w:r>
+        <w:rPr>
+          <w:rFonts w:ascii="Times New Roman" w:cs="Times New Roman" w:eastAsia="Times New Roman" w:hAnsi="Times New Roman"/>
           <w:sz w:val="24"/>
           <w:szCs w:val="24"/>
           <w:rtl w:val="0"/>
@@ -241,12 +263,14 @@
         <w:ind w:firstLine="720"/>
         <w:jc w:val="both"/>
         <w:rPr>
-          <w:sz w:val="24"/>
-          <w:szCs w:val="24"/>
-        </w:rPr>
-      </w:pPr>
-      <w:r>
-        <w:rPr>
+          <w:rFonts w:ascii="Times New Roman" w:cs="Times New Roman" w:eastAsia="Times New Roman" w:hAnsi="Times New Roman"/>
+          <w:sz w:val="24"/>
+          <w:szCs w:val="24"/>
+        </w:rPr>
+      </w:pPr>
+      <w:r>
+        <w:rPr>
+          <w:rFonts w:ascii="Times New Roman" w:cs="Times New Roman" w:eastAsia="Times New Roman" w:hAnsi="Times New Roman"/>
           <w:sz w:val="24"/>
           <w:szCs w:val="24"/>
           <w:rtl w:val="0"/>
@@ -260,12 +284,14 @@
         <w:ind w:firstLine="720"/>
         <w:jc w:val="both"/>
         <w:rPr>
-          <w:sz w:val="24"/>
-          <w:szCs w:val="24"/>
-        </w:rPr>
-      </w:pPr>
-      <w:r>
-        <w:rPr>
+          <w:rFonts w:ascii="Times New Roman" w:cs="Times New Roman" w:eastAsia="Times New Roman" w:hAnsi="Times New Roman"/>
+          <w:sz w:val="24"/>
+          <w:szCs w:val="24"/>
+        </w:rPr>
+      </w:pPr>
+      <w:r>
+        <w:rPr>
+          <w:rFonts w:ascii="Times New Roman" w:cs="Times New Roman" w:eastAsia="Times New Roman" w:hAnsi="Times New Roman"/>
           <w:sz w:val="24"/>
           <w:szCs w:val="24"/>
           <w:rtl w:val="0"/>
@@ -282,6 +308,7 @@
         <w:spacing w:after="80" w:lineRule="auto"/>
         <w:jc w:val="center"/>
         <w:rPr>
+          <w:rFonts w:ascii="Times New Roman" w:cs="Times New Roman" w:eastAsia="Times New Roman" w:hAnsi="Times New Roman"/>
           <w:b w:val="1"/>
           <w:sz w:val="24"/>
           <w:szCs w:val="24"/>
@@ -291,6 +318,7 @@
       <w:bookmarkEnd w:id="3"/>
       <w:r>
         <w:rPr>
+          <w:rFonts w:ascii="Times New Roman" w:cs="Times New Roman" w:eastAsia="Times New Roman" w:hAnsi="Times New Roman"/>
           <w:b w:val="1"/>
           <w:sz w:val="24"/>
           <w:szCs w:val="24"/>
@@ -305,12 +333,14 @@
         <w:ind w:firstLine="720"/>
         <w:jc w:val="both"/>
         <w:rPr>
-          <w:sz w:val="24"/>
-          <w:szCs w:val="24"/>
-        </w:rPr>
-      </w:pPr>
-      <w:r>
-        <w:rPr>
+          <w:rFonts w:ascii="Times New Roman" w:cs="Times New Roman" w:eastAsia="Times New Roman" w:hAnsi="Times New Roman"/>
+          <w:sz w:val="24"/>
+          <w:szCs w:val="24"/>
+        </w:rPr>
+      </w:pPr>
+      <w:r>
+        <w:rPr>
+          <w:rFonts w:ascii="Times New Roman" w:cs="Times New Roman" w:eastAsia="Times New Roman" w:hAnsi="Times New Roman"/>
           <w:sz w:val="24"/>
           <w:szCs w:val="24"/>
           <w:rtl w:val="0"/>
@@ -322,6 +352,7 @@
       <w:pPr>
         <w:jc w:val="both"/>
         <w:rPr>
+          <w:rFonts w:ascii="Times New Roman" w:cs="Times New Roman" w:eastAsia="Times New Roman" w:hAnsi="Times New Roman"/>
           <w:sz w:val="24"/>
           <w:szCs w:val="24"/>
         </w:rPr>

</xml_diff>